<commit_message>
Aktuallisierung Lastenheft nach Kundengespräch
</commit_message>
<xml_diff>
--- a/doc/Lastenheft.docx
+++ b/doc/Lastenheft.docx
@@ -162,7 +162,6 @@
                 <w:szCs w:val="24"/>
               </w:rPr>
             </w:pPr>
-            <w:proofErr w:type="spellStart"/>
             <w:r>
               <w:rPr>
                 <w:rFonts w:ascii="Aptos" w:hAnsi="Aptos"/>
@@ -171,7 +170,6 @@
               </w:rPr>
               <w:t>Borgeest</w:t>
             </w:r>
-            <w:proofErr w:type="spellEnd"/>
           </w:p>
         </w:tc>
       </w:tr>
@@ -400,22 +398,24 @@
     <w:tbl>
       <w:tblPr>
         <w:tblStyle w:val="Tabellenraster"/>
-        <w:tblW w:w="9135" w:type="dxa"/>
+        <w:tblW w:w="9011" w:type="dxa"/>
         <w:tblLook w:val="04A0" w:firstRow="1" w:lastRow="0" w:firstColumn="1" w:lastColumn="0" w:noHBand="0" w:noVBand="1"/>
       </w:tblPr>
       <w:tblGrid>
-        <w:gridCol w:w="531"/>
-        <w:gridCol w:w="1158"/>
-        <w:gridCol w:w="1079"/>
-        <w:gridCol w:w="1675"/>
-        <w:gridCol w:w="1885"/>
-        <w:gridCol w:w="1823"/>
-        <w:gridCol w:w="984"/>
+        <w:gridCol w:w="586"/>
+        <w:gridCol w:w="1352"/>
+        <w:gridCol w:w="1185"/>
+        <w:gridCol w:w="1800"/>
+        <w:gridCol w:w="2075"/>
+        <w:gridCol w:w="2013"/>
       </w:tblGrid>
       <w:tr>
-        <w:tc>
-          <w:tcPr>
-            <w:tcW w:w="532" w:type="dxa"/>
+        <w:trPr>
+          <w:trHeight w:val="597"/>
+        </w:trPr>
+        <w:tc>
+          <w:tcPr>
+            <w:tcW w:w="586" w:type="dxa"/>
           </w:tcPr>
           <w:p>
             <w:pPr>
@@ -441,7 +441,7 @@
         </w:tc>
         <w:tc>
           <w:tcPr>
-            <w:tcW w:w="1364" w:type="dxa"/>
+            <w:tcW w:w="1352" w:type="dxa"/>
           </w:tcPr>
           <w:p>
             <w:pPr>
@@ -467,7 +467,7 @@
         </w:tc>
         <w:tc>
           <w:tcPr>
-            <w:tcW w:w="1120" w:type="dxa"/>
+            <w:tcW w:w="1185" w:type="dxa"/>
           </w:tcPr>
           <w:p>
             <w:pPr>
@@ -493,7 +493,7 @@
         </w:tc>
         <w:tc>
           <w:tcPr>
-            <w:tcW w:w="1981" w:type="dxa"/>
+            <w:tcW w:w="1800" w:type="dxa"/>
           </w:tcPr>
           <w:p>
             <w:pPr>
@@ -519,7 +519,7 @@
         </w:tc>
         <w:tc>
           <w:tcPr>
-            <w:tcW w:w="2511" w:type="dxa"/>
+            <w:tcW w:w="2075" w:type="dxa"/>
           </w:tcPr>
           <w:p>
             <w:pPr>
@@ -545,7 +545,7 @@
         </w:tc>
         <w:tc>
           <w:tcPr>
-            <w:tcW w:w="583" w:type="dxa"/>
+            <w:tcW w:w="2013" w:type="dxa"/>
           </w:tcPr>
           <w:p>
             <w:pPr>
@@ -569,321 +569,358 @@
             </w:r>
           </w:p>
         </w:tc>
-        <w:tc>
-          <w:tcPr>
-            <w:tcW w:w="1044" w:type="dxa"/>
-          </w:tcPr>
-          <w:p>
-            <w:pPr>
-              <w:rPr>
-                <w:rFonts w:ascii="Aptos" w:hAnsi="Aptos"/>
-                <w:b/>
-                <w:bCs/>
-                <w:sz w:val="24"/>
-                <w:szCs w:val="24"/>
-              </w:rPr>
-            </w:pPr>
-            <w:r>
-              <w:rPr>
-                <w:rFonts w:ascii="Aptos" w:hAnsi="Aptos"/>
-                <w:b/>
-                <w:bCs/>
-                <w:sz w:val="24"/>
-                <w:szCs w:val="24"/>
-              </w:rPr>
-              <w:t>Status</w:t>
-            </w:r>
-          </w:p>
-        </w:tc>
       </w:tr>
       <w:tr>
-        <w:tc>
-          <w:tcPr>
-            <w:tcW w:w="532" w:type="dxa"/>
-          </w:tcPr>
-          <w:p>
-            <w:pPr>
-              <w:rPr>
-                <w:rFonts w:ascii="Aptos" w:hAnsi="Aptos"/>
-                <w:sz w:val="24"/>
-                <w:szCs w:val="24"/>
-              </w:rPr>
-            </w:pPr>
-          </w:p>
-        </w:tc>
-        <w:tc>
-          <w:tcPr>
-            <w:tcW w:w="1364" w:type="dxa"/>
-          </w:tcPr>
-          <w:p>
-            <w:pPr>
-              <w:rPr>
-                <w:rFonts w:ascii="Aptos" w:hAnsi="Aptos"/>
-                <w:sz w:val="24"/>
-                <w:szCs w:val="24"/>
-              </w:rPr>
-            </w:pPr>
-          </w:p>
-        </w:tc>
-        <w:tc>
-          <w:tcPr>
-            <w:tcW w:w="1120" w:type="dxa"/>
-          </w:tcPr>
-          <w:p>
-            <w:pPr>
-              <w:rPr>
-                <w:rFonts w:ascii="Aptos" w:hAnsi="Aptos"/>
-                <w:sz w:val="24"/>
-                <w:szCs w:val="24"/>
-              </w:rPr>
-            </w:pPr>
-          </w:p>
-        </w:tc>
-        <w:tc>
-          <w:tcPr>
-            <w:tcW w:w="1981" w:type="dxa"/>
-          </w:tcPr>
-          <w:p>
-            <w:pPr>
-              <w:rPr>
-                <w:rFonts w:ascii="Aptos" w:hAnsi="Aptos"/>
-                <w:sz w:val="24"/>
-                <w:szCs w:val="24"/>
-              </w:rPr>
-            </w:pPr>
-          </w:p>
-        </w:tc>
-        <w:tc>
-          <w:tcPr>
-            <w:tcW w:w="2511" w:type="dxa"/>
-          </w:tcPr>
-          <w:p>
-            <w:pPr>
-              <w:rPr>
-                <w:rFonts w:ascii="Aptos" w:hAnsi="Aptos"/>
-                <w:sz w:val="24"/>
-                <w:szCs w:val="24"/>
-              </w:rPr>
-            </w:pPr>
-          </w:p>
-        </w:tc>
-        <w:tc>
-          <w:tcPr>
-            <w:tcW w:w="583" w:type="dxa"/>
-          </w:tcPr>
-          <w:p>
-            <w:pPr>
-              <w:rPr>
-                <w:rFonts w:ascii="Aptos" w:hAnsi="Aptos"/>
-                <w:sz w:val="24"/>
-                <w:szCs w:val="24"/>
-              </w:rPr>
-            </w:pPr>
-          </w:p>
-        </w:tc>
-        <w:tc>
-          <w:tcPr>
-            <w:tcW w:w="1044" w:type="dxa"/>
-          </w:tcPr>
-          <w:p>
-            <w:pPr>
-              <w:rPr>
-                <w:rFonts w:ascii="Aptos" w:hAnsi="Aptos"/>
-                <w:sz w:val="24"/>
-                <w:szCs w:val="24"/>
-              </w:rPr>
-            </w:pPr>
+        <w:trPr>
+          <w:trHeight w:val="582"/>
+        </w:trPr>
+        <w:tc>
+          <w:tcPr>
+            <w:tcW w:w="586" w:type="dxa"/>
+          </w:tcPr>
+          <w:p>
+            <w:pPr>
+              <w:rPr>
+                <w:rFonts w:ascii="Aptos" w:hAnsi="Aptos"/>
+                <w:sz w:val="24"/>
+                <w:szCs w:val="24"/>
+              </w:rPr>
+            </w:pPr>
+            <w:r>
+              <w:rPr>
+                <w:rFonts w:ascii="Aptos" w:hAnsi="Aptos"/>
+                <w:sz w:val="24"/>
+                <w:szCs w:val="24"/>
+              </w:rPr>
+              <w:t>1</w:t>
+            </w:r>
+          </w:p>
+        </w:tc>
+        <w:tc>
+          <w:tcPr>
+            <w:tcW w:w="1352" w:type="dxa"/>
+          </w:tcPr>
+          <w:p>
+            <w:pPr>
+              <w:rPr>
+                <w:rFonts w:ascii="Aptos" w:hAnsi="Aptos"/>
+                <w:sz w:val="24"/>
+                <w:szCs w:val="24"/>
+              </w:rPr>
+            </w:pPr>
+            <w:r>
+              <w:rPr>
+                <w:rFonts w:ascii="Aptos" w:hAnsi="Aptos"/>
+                <w:sz w:val="24"/>
+                <w:szCs w:val="24"/>
+              </w:rPr>
+              <w:t>06.05.24</w:t>
+            </w:r>
+          </w:p>
+        </w:tc>
+        <w:tc>
+          <w:tcPr>
+            <w:tcW w:w="1185" w:type="dxa"/>
+          </w:tcPr>
+          <w:p>
+            <w:pPr>
+              <w:rPr>
+                <w:rFonts w:ascii="Aptos" w:hAnsi="Aptos"/>
+                <w:sz w:val="24"/>
+                <w:szCs w:val="24"/>
+              </w:rPr>
+            </w:pPr>
+            <w:r>
+              <w:rPr>
+                <w:rFonts w:ascii="Aptos" w:hAnsi="Aptos"/>
+                <w:sz w:val="24"/>
+                <w:szCs w:val="24"/>
+              </w:rPr>
+              <w:t>0.1</w:t>
+            </w:r>
+          </w:p>
+        </w:tc>
+        <w:tc>
+          <w:tcPr>
+            <w:tcW w:w="1800" w:type="dxa"/>
+          </w:tcPr>
+          <w:p>
+            <w:pPr>
+              <w:rPr>
+                <w:rFonts w:ascii="Aptos" w:hAnsi="Aptos"/>
+                <w:sz w:val="24"/>
+                <w:szCs w:val="24"/>
+              </w:rPr>
+            </w:pPr>
+            <w:r>
+              <w:rPr>
+                <w:rFonts w:ascii="Aptos" w:hAnsi="Aptos"/>
+                <w:sz w:val="24"/>
+                <w:szCs w:val="24"/>
+              </w:rPr>
+              <w:t>1-26</w:t>
+            </w:r>
+          </w:p>
+        </w:tc>
+        <w:tc>
+          <w:tcPr>
+            <w:tcW w:w="2075" w:type="dxa"/>
+          </w:tcPr>
+          <w:p>
+            <w:pPr>
+              <w:rPr>
+                <w:rFonts w:ascii="Aptos" w:hAnsi="Aptos"/>
+                <w:sz w:val="24"/>
+                <w:szCs w:val="24"/>
+              </w:rPr>
+            </w:pPr>
+            <w:r>
+              <w:rPr>
+                <w:rFonts w:ascii="Aptos" w:hAnsi="Aptos"/>
+                <w:sz w:val="24"/>
+                <w:szCs w:val="24"/>
+              </w:rPr>
+              <w:t>Anlegen des Dokuments</w:t>
+            </w:r>
+          </w:p>
+        </w:tc>
+        <w:tc>
+          <w:tcPr>
+            <w:tcW w:w="2013" w:type="dxa"/>
+          </w:tcPr>
+          <w:p>
+            <w:pPr>
+              <w:rPr>
+                <w:rFonts w:ascii="Aptos" w:hAnsi="Aptos"/>
+                <w:sz w:val="24"/>
+                <w:szCs w:val="24"/>
+              </w:rPr>
+            </w:pPr>
+            <w:r>
+              <w:rPr>
+                <w:rFonts w:ascii="Aptos" w:hAnsi="Aptos"/>
+                <w:sz w:val="24"/>
+                <w:szCs w:val="24"/>
+              </w:rPr>
+              <w:t>Pascal Köhnlein</w:t>
+            </w:r>
           </w:p>
         </w:tc>
       </w:tr>
       <w:tr>
-        <w:tc>
-          <w:tcPr>
-            <w:tcW w:w="532" w:type="dxa"/>
-          </w:tcPr>
-          <w:p>
-            <w:pPr>
-              <w:rPr>
-                <w:rFonts w:ascii="Aptos" w:hAnsi="Aptos"/>
-                <w:sz w:val="24"/>
-                <w:szCs w:val="24"/>
-              </w:rPr>
-            </w:pPr>
-          </w:p>
-        </w:tc>
-        <w:tc>
-          <w:tcPr>
-            <w:tcW w:w="1364" w:type="dxa"/>
-          </w:tcPr>
-          <w:p>
-            <w:pPr>
-              <w:rPr>
-                <w:rFonts w:ascii="Aptos" w:hAnsi="Aptos"/>
-                <w:sz w:val="24"/>
-                <w:szCs w:val="24"/>
-              </w:rPr>
-            </w:pPr>
-          </w:p>
-        </w:tc>
-        <w:tc>
-          <w:tcPr>
-            <w:tcW w:w="1120" w:type="dxa"/>
-          </w:tcPr>
-          <w:p>
-            <w:pPr>
-              <w:rPr>
-                <w:rFonts w:ascii="Aptos" w:hAnsi="Aptos"/>
-                <w:sz w:val="24"/>
-                <w:szCs w:val="24"/>
-              </w:rPr>
-            </w:pPr>
-          </w:p>
-        </w:tc>
-        <w:tc>
-          <w:tcPr>
-            <w:tcW w:w="1981" w:type="dxa"/>
-          </w:tcPr>
-          <w:p>
-            <w:pPr>
-              <w:rPr>
-                <w:rFonts w:ascii="Aptos" w:hAnsi="Aptos"/>
-                <w:sz w:val="24"/>
-                <w:szCs w:val="24"/>
-              </w:rPr>
-            </w:pPr>
-          </w:p>
-        </w:tc>
-        <w:tc>
-          <w:tcPr>
-            <w:tcW w:w="2511" w:type="dxa"/>
-          </w:tcPr>
-          <w:p>
-            <w:pPr>
-              <w:rPr>
-                <w:rFonts w:ascii="Aptos" w:hAnsi="Aptos"/>
-                <w:sz w:val="24"/>
-                <w:szCs w:val="24"/>
-              </w:rPr>
-            </w:pPr>
-          </w:p>
-        </w:tc>
-        <w:tc>
-          <w:tcPr>
-            <w:tcW w:w="583" w:type="dxa"/>
-          </w:tcPr>
-          <w:p>
-            <w:pPr>
-              <w:rPr>
-                <w:rFonts w:ascii="Aptos" w:hAnsi="Aptos"/>
-                <w:sz w:val="24"/>
-                <w:szCs w:val="24"/>
-              </w:rPr>
-            </w:pPr>
-          </w:p>
-        </w:tc>
-        <w:tc>
-          <w:tcPr>
-            <w:tcW w:w="1044" w:type="dxa"/>
-          </w:tcPr>
-          <w:p>
-            <w:pPr>
-              <w:rPr>
-                <w:rFonts w:ascii="Aptos" w:hAnsi="Aptos"/>
-                <w:sz w:val="24"/>
-                <w:szCs w:val="24"/>
-              </w:rPr>
-            </w:pPr>
+        <w:trPr>
+          <w:trHeight w:val="306"/>
+        </w:trPr>
+        <w:tc>
+          <w:tcPr>
+            <w:tcW w:w="586" w:type="dxa"/>
+          </w:tcPr>
+          <w:p>
+            <w:pPr>
+              <w:rPr>
+                <w:rFonts w:ascii="Aptos" w:hAnsi="Aptos"/>
+                <w:sz w:val="24"/>
+                <w:szCs w:val="24"/>
+              </w:rPr>
+            </w:pPr>
+            <w:r>
+              <w:rPr>
+                <w:rFonts w:ascii="Aptos" w:hAnsi="Aptos"/>
+                <w:sz w:val="24"/>
+                <w:szCs w:val="24"/>
+              </w:rPr>
+              <w:t>2</w:t>
+            </w:r>
+          </w:p>
+        </w:tc>
+        <w:tc>
+          <w:tcPr>
+            <w:tcW w:w="1352" w:type="dxa"/>
+          </w:tcPr>
+          <w:p>
+            <w:pPr>
+              <w:rPr>
+                <w:rFonts w:ascii="Aptos" w:hAnsi="Aptos"/>
+                <w:sz w:val="24"/>
+                <w:szCs w:val="24"/>
+              </w:rPr>
+            </w:pPr>
+            <w:r>
+              <w:rPr>
+                <w:rFonts w:ascii="Aptos" w:hAnsi="Aptos"/>
+                <w:sz w:val="24"/>
+                <w:szCs w:val="24"/>
+              </w:rPr>
+              <w:t>06.05.24</w:t>
+            </w:r>
+          </w:p>
+        </w:tc>
+        <w:tc>
+          <w:tcPr>
+            <w:tcW w:w="1185" w:type="dxa"/>
+          </w:tcPr>
+          <w:p>
+            <w:pPr>
+              <w:rPr>
+                <w:rFonts w:ascii="Aptos" w:hAnsi="Aptos"/>
+                <w:sz w:val="24"/>
+                <w:szCs w:val="24"/>
+              </w:rPr>
+            </w:pPr>
+            <w:r>
+              <w:rPr>
+                <w:rFonts w:ascii="Aptos" w:hAnsi="Aptos"/>
+                <w:sz w:val="24"/>
+                <w:szCs w:val="24"/>
+              </w:rPr>
+              <w:t>0.2</w:t>
+            </w:r>
+          </w:p>
+        </w:tc>
+        <w:tc>
+          <w:tcPr>
+            <w:tcW w:w="1800" w:type="dxa"/>
+          </w:tcPr>
+          <w:p>
+            <w:pPr>
+              <w:rPr>
+                <w:rFonts w:ascii="Aptos" w:hAnsi="Aptos"/>
+                <w:sz w:val="24"/>
+                <w:szCs w:val="24"/>
+              </w:rPr>
+            </w:pPr>
+            <w:r>
+              <w:rPr>
+                <w:rFonts w:ascii="Aptos" w:hAnsi="Aptos"/>
+                <w:sz w:val="24"/>
+                <w:szCs w:val="24"/>
+              </w:rPr>
+              <w:t>13, 16, 18, 23</w:t>
+            </w:r>
+          </w:p>
+        </w:tc>
+        <w:tc>
+          <w:tcPr>
+            <w:tcW w:w="2075" w:type="dxa"/>
+          </w:tcPr>
+          <w:p>
+            <w:pPr>
+              <w:rPr>
+                <w:rFonts w:ascii="Aptos" w:hAnsi="Aptos"/>
+                <w:sz w:val="24"/>
+                <w:szCs w:val="24"/>
+              </w:rPr>
+            </w:pPr>
+            <w:r>
+              <w:rPr>
+                <w:rFonts w:ascii="Aptos" w:hAnsi="Aptos"/>
+                <w:sz w:val="24"/>
+                <w:szCs w:val="24"/>
+              </w:rPr>
+              <w:t>Ergänzung</w:t>
+            </w:r>
+          </w:p>
+        </w:tc>
+        <w:tc>
+          <w:tcPr>
+            <w:tcW w:w="2013" w:type="dxa"/>
+          </w:tcPr>
+          <w:p>
+            <w:pPr>
+              <w:rPr>
+                <w:rFonts w:ascii="Aptos" w:hAnsi="Aptos"/>
+                <w:sz w:val="24"/>
+                <w:szCs w:val="24"/>
+              </w:rPr>
+            </w:pPr>
+            <w:r>
+              <w:rPr>
+                <w:rFonts w:ascii="Aptos" w:hAnsi="Aptos"/>
+                <w:sz w:val="24"/>
+                <w:szCs w:val="24"/>
+              </w:rPr>
+              <w:t>Leon Schuck</w:t>
+            </w:r>
           </w:p>
         </w:tc>
       </w:tr>
       <w:tr>
-        <w:tc>
-          <w:tcPr>
-            <w:tcW w:w="532" w:type="dxa"/>
-          </w:tcPr>
-          <w:p>
-            <w:pPr>
-              <w:rPr>
-                <w:rFonts w:ascii="Aptos" w:hAnsi="Aptos"/>
-                <w:sz w:val="24"/>
-                <w:szCs w:val="24"/>
-              </w:rPr>
-            </w:pPr>
-          </w:p>
-        </w:tc>
-        <w:tc>
-          <w:tcPr>
-            <w:tcW w:w="1364" w:type="dxa"/>
-          </w:tcPr>
-          <w:p>
-            <w:pPr>
-              <w:rPr>
-                <w:rFonts w:ascii="Aptos" w:hAnsi="Aptos"/>
-                <w:sz w:val="24"/>
-                <w:szCs w:val="24"/>
-              </w:rPr>
-            </w:pPr>
-          </w:p>
-        </w:tc>
-        <w:tc>
-          <w:tcPr>
-            <w:tcW w:w="1120" w:type="dxa"/>
-          </w:tcPr>
-          <w:p>
-            <w:pPr>
-              <w:rPr>
-                <w:rFonts w:ascii="Aptos" w:hAnsi="Aptos"/>
-                <w:sz w:val="24"/>
-                <w:szCs w:val="24"/>
-              </w:rPr>
-            </w:pPr>
-          </w:p>
-        </w:tc>
-        <w:tc>
-          <w:tcPr>
-            <w:tcW w:w="1981" w:type="dxa"/>
-          </w:tcPr>
-          <w:p>
-            <w:pPr>
-              <w:rPr>
-                <w:rFonts w:ascii="Aptos" w:hAnsi="Aptos"/>
-                <w:sz w:val="24"/>
-                <w:szCs w:val="24"/>
-              </w:rPr>
-            </w:pPr>
-          </w:p>
-        </w:tc>
-        <w:tc>
-          <w:tcPr>
-            <w:tcW w:w="2511" w:type="dxa"/>
-          </w:tcPr>
-          <w:p>
-            <w:pPr>
-              <w:rPr>
-                <w:rFonts w:ascii="Aptos" w:hAnsi="Aptos"/>
-                <w:sz w:val="24"/>
-                <w:szCs w:val="24"/>
-              </w:rPr>
-            </w:pPr>
-          </w:p>
-        </w:tc>
-        <w:tc>
-          <w:tcPr>
-            <w:tcW w:w="583" w:type="dxa"/>
-          </w:tcPr>
-          <w:p>
-            <w:pPr>
-              <w:rPr>
-                <w:rFonts w:ascii="Aptos" w:hAnsi="Aptos"/>
-                <w:sz w:val="24"/>
-                <w:szCs w:val="24"/>
-              </w:rPr>
-            </w:pPr>
-          </w:p>
-        </w:tc>
-        <w:tc>
-          <w:tcPr>
-            <w:tcW w:w="1044" w:type="dxa"/>
+        <w:trPr>
+          <w:trHeight w:val="291"/>
+        </w:trPr>
+        <w:tc>
+          <w:tcPr>
+            <w:tcW w:w="586" w:type="dxa"/>
+          </w:tcPr>
+          <w:p>
+            <w:pPr>
+              <w:rPr>
+                <w:rFonts w:ascii="Aptos" w:hAnsi="Aptos"/>
+                <w:sz w:val="24"/>
+                <w:szCs w:val="24"/>
+              </w:rPr>
+            </w:pPr>
+          </w:p>
+        </w:tc>
+        <w:tc>
+          <w:tcPr>
+            <w:tcW w:w="1352" w:type="dxa"/>
+          </w:tcPr>
+          <w:p>
+            <w:pPr>
+              <w:rPr>
+                <w:rFonts w:ascii="Aptos" w:hAnsi="Aptos"/>
+                <w:sz w:val="24"/>
+                <w:szCs w:val="24"/>
+              </w:rPr>
+            </w:pPr>
+          </w:p>
+        </w:tc>
+        <w:tc>
+          <w:tcPr>
+            <w:tcW w:w="1185" w:type="dxa"/>
+          </w:tcPr>
+          <w:p>
+            <w:pPr>
+              <w:rPr>
+                <w:rFonts w:ascii="Aptos" w:hAnsi="Aptos"/>
+                <w:sz w:val="24"/>
+                <w:szCs w:val="24"/>
+              </w:rPr>
+            </w:pPr>
+          </w:p>
+        </w:tc>
+        <w:tc>
+          <w:tcPr>
+            <w:tcW w:w="1800" w:type="dxa"/>
+          </w:tcPr>
+          <w:p>
+            <w:pPr>
+              <w:rPr>
+                <w:rFonts w:ascii="Aptos" w:hAnsi="Aptos"/>
+                <w:sz w:val="24"/>
+                <w:szCs w:val="24"/>
+              </w:rPr>
+            </w:pPr>
+          </w:p>
+        </w:tc>
+        <w:tc>
+          <w:tcPr>
+            <w:tcW w:w="2075" w:type="dxa"/>
+          </w:tcPr>
+          <w:p>
+            <w:pPr>
+              <w:rPr>
+                <w:rFonts w:ascii="Aptos" w:hAnsi="Aptos"/>
+                <w:sz w:val="24"/>
+                <w:szCs w:val="24"/>
+              </w:rPr>
+            </w:pPr>
+          </w:p>
+        </w:tc>
+        <w:tc>
+          <w:tcPr>
+            <w:tcW w:w="2013" w:type="dxa"/>
           </w:tcPr>
           <w:p>
             <w:pPr>
@@ -897,93 +934,82 @@
         </w:tc>
       </w:tr>
       <w:tr>
-        <w:tc>
-          <w:tcPr>
-            <w:tcW w:w="532" w:type="dxa"/>
-          </w:tcPr>
-          <w:p>
-            <w:pPr>
-              <w:rPr>
-                <w:rFonts w:ascii="Aptos" w:hAnsi="Aptos"/>
-                <w:sz w:val="24"/>
-                <w:szCs w:val="24"/>
-              </w:rPr>
-            </w:pPr>
-          </w:p>
-        </w:tc>
-        <w:tc>
-          <w:tcPr>
-            <w:tcW w:w="1364" w:type="dxa"/>
-          </w:tcPr>
-          <w:p>
-            <w:pPr>
-              <w:rPr>
-                <w:rFonts w:ascii="Aptos" w:hAnsi="Aptos"/>
-                <w:sz w:val="24"/>
-                <w:szCs w:val="24"/>
-              </w:rPr>
-            </w:pPr>
-          </w:p>
-        </w:tc>
-        <w:tc>
-          <w:tcPr>
-            <w:tcW w:w="1120" w:type="dxa"/>
-          </w:tcPr>
-          <w:p>
-            <w:pPr>
-              <w:rPr>
-                <w:rFonts w:ascii="Aptos" w:hAnsi="Aptos"/>
-                <w:sz w:val="24"/>
-                <w:szCs w:val="24"/>
-              </w:rPr>
-            </w:pPr>
-          </w:p>
-        </w:tc>
-        <w:tc>
-          <w:tcPr>
-            <w:tcW w:w="1981" w:type="dxa"/>
-          </w:tcPr>
-          <w:p>
-            <w:pPr>
-              <w:rPr>
-                <w:rFonts w:ascii="Aptos" w:hAnsi="Aptos"/>
-                <w:sz w:val="24"/>
-                <w:szCs w:val="24"/>
-              </w:rPr>
-            </w:pPr>
-          </w:p>
-        </w:tc>
-        <w:tc>
-          <w:tcPr>
-            <w:tcW w:w="2511" w:type="dxa"/>
-          </w:tcPr>
-          <w:p>
-            <w:pPr>
-              <w:rPr>
-                <w:rFonts w:ascii="Aptos" w:hAnsi="Aptos"/>
-                <w:sz w:val="24"/>
-                <w:szCs w:val="24"/>
-              </w:rPr>
-            </w:pPr>
-          </w:p>
-        </w:tc>
-        <w:tc>
-          <w:tcPr>
-            <w:tcW w:w="583" w:type="dxa"/>
-          </w:tcPr>
-          <w:p>
-            <w:pPr>
-              <w:rPr>
-                <w:rFonts w:ascii="Aptos" w:hAnsi="Aptos"/>
-                <w:sz w:val="24"/>
-                <w:szCs w:val="24"/>
-              </w:rPr>
-            </w:pPr>
-          </w:p>
-        </w:tc>
-        <w:tc>
-          <w:tcPr>
-            <w:tcW w:w="1044" w:type="dxa"/>
+        <w:trPr>
+          <w:trHeight w:val="291"/>
+        </w:trPr>
+        <w:tc>
+          <w:tcPr>
+            <w:tcW w:w="586" w:type="dxa"/>
+          </w:tcPr>
+          <w:p>
+            <w:pPr>
+              <w:rPr>
+                <w:rFonts w:ascii="Aptos" w:hAnsi="Aptos"/>
+                <w:sz w:val="24"/>
+                <w:szCs w:val="24"/>
+              </w:rPr>
+            </w:pPr>
+          </w:p>
+        </w:tc>
+        <w:tc>
+          <w:tcPr>
+            <w:tcW w:w="1352" w:type="dxa"/>
+          </w:tcPr>
+          <w:p>
+            <w:pPr>
+              <w:rPr>
+                <w:rFonts w:ascii="Aptos" w:hAnsi="Aptos"/>
+                <w:sz w:val="24"/>
+                <w:szCs w:val="24"/>
+              </w:rPr>
+            </w:pPr>
+          </w:p>
+        </w:tc>
+        <w:tc>
+          <w:tcPr>
+            <w:tcW w:w="1185" w:type="dxa"/>
+          </w:tcPr>
+          <w:p>
+            <w:pPr>
+              <w:rPr>
+                <w:rFonts w:ascii="Aptos" w:hAnsi="Aptos"/>
+                <w:sz w:val="24"/>
+                <w:szCs w:val="24"/>
+              </w:rPr>
+            </w:pPr>
+          </w:p>
+        </w:tc>
+        <w:tc>
+          <w:tcPr>
+            <w:tcW w:w="1800" w:type="dxa"/>
+          </w:tcPr>
+          <w:p>
+            <w:pPr>
+              <w:rPr>
+                <w:rFonts w:ascii="Aptos" w:hAnsi="Aptos"/>
+                <w:sz w:val="24"/>
+                <w:szCs w:val="24"/>
+              </w:rPr>
+            </w:pPr>
+          </w:p>
+        </w:tc>
+        <w:tc>
+          <w:tcPr>
+            <w:tcW w:w="2075" w:type="dxa"/>
+          </w:tcPr>
+          <w:p>
+            <w:pPr>
+              <w:rPr>
+                <w:rFonts w:ascii="Aptos" w:hAnsi="Aptos"/>
+                <w:sz w:val="24"/>
+                <w:szCs w:val="24"/>
+              </w:rPr>
+            </w:pPr>
+          </w:p>
+        </w:tc>
+        <w:tc>
+          <w:tcPr>
+            <w:tcW w:w="2013" w:type="dxa"/>
           </w:tcPr>
           <w:p>
             <w:pPr>
@@ -1150,6 +1176,14 @@
                 <w:szCs w:val="24"/>
               </w:rPr>
             </w:pPr>
+            <w:r>
+              <w:rPr>
+                <w:rFonts w:ascii="Aptos" w:hAnsi="Aptos"/>
+                <w:sz w:val="24"/>
+                <w:szCs w:val="24"/>
+              </w:rPr>
+              <w:t>Mitte Juni</w:t>
+            </w:r>
           </w:p>
         </w:tc>
       </w:tr>
@@ -1218,6 +1252,30 @@
                 <w:szCs w:val="24"/>
               </w:rPr>
             </w:pPr>
+            <w:r>
+              <w:rPr>
+                <w:rFonts w:ascii="Aptos" w:hAnsi="Aptos"/>
+                <w:sz w:val="24"/>
+                <w:szCs w:val="24"/>
+              </w:rPr>
+              <w:t>Borge</w:t>
+            </w:r>
+            <w:r>
+              <w:rPr>
+                <w:rFonts w:ascii="Aptos" w:hAnsi="Aptos"/>
+                <w:sz w:val="24"/>
+                <w:szCs w:val="24"/>
+              </w:rPr>
+              <w:t>e</w:t>
+            </w:r>
+            <w:r>
+              <w:rPr>
+                <w:rFonts w:ascii="Aptos" w:hAnsi="Aptos"/>
+                <w:sz w:val="24"/>
+                <w:szCs w:val="24"/>
+              </w:rPr>
+              <w:t>st</w:t>
+            </w:r>
           </w:p>
         </w:tc>
       </w:tr>
@@ -1262,7 +1320,23 @@
                 <w:sz w:val="24"/>
                 <w:szCs w:val="24"/>
               </w:rPr>
-              <w:t>Art der Lieferung (Format, Email)</w:t>
+              <w:t xml:space="preserve">Art der Lieferung (Format, </w:t>
+            </w:r>
+            <w:r>
+              <w:rPr>
+                <w:rFonts w:ascii="Aptos" w:hAnsi="Aptos"/>
+                <w:sz w:val="24"/>
+                <w:szCs w:val="24"/>
+              </w:rPr>
+              <w:t>E-Mail</w:t>
+            </w:r>
+            <w:r>
+              <w:rPr>
+                <w:rFonts w:ascii="Aptos" w:hAnsi="Aptos"/>
+                <w:sz w:val="24"/>
+                <w:szCs w:val="24"/>
+              </w:rPr>
+              <w:t>)</w:t>
             </w:r>
           </w:p>
         </w:tc>
@@ -1278,6 +1352,14 @@
                 <w:szCs w:val="24"/>
               </w:rPr>
             </w:pPr>
+            <w:r>
+              <w:rPr>
+                <w:rFonts w:ascii="Aptos" w:hAnsi="Aptos"/>
+                <w:sz w:val="24"/>
+                <w:szCs w:val="24"/>
+              </w:rPr>
+              <w:t>E-Mail</w:t>
+            </w:r>
           </w:p>
         </w:tc>
       </w:tr>
@@ -1346,6 +1428,47 @@
                 <w:szCs w:val="24"/>
               </w:rPr>
             </w:pPr>
+            <w:r>
+              <w:rPr>
+                <w:rFonts w:ascii="Aptos" w:hAnsi="Aptos"/>
+                <w:sz w:val="24"/>
+                <w:szCs w:val="24"/>
+              </w:rPr>
+              <w:t xml:space="preserve">Protokoll Ja </w:t>
+            </w:r>
+          </w:p>
+          <w:p>
+            <w:pPr>
+              <w:rPr>
+                <w:rFonts w:ascii="Aptos" w:hAnsi="Aptos"/>
+                <w:sz w:val="24"/>
+                <w:szCs w:val="24"/>
+              </w:rPr>
+            </w:pPr>
+            <w:r>
+              <w:rPr>
+                <w:rFonts w:ascii="Aptos" w:hAnsi="Aptos"/>
+                <w:sz w:val="24"/>
+                <w:szCs w:val="24"/>
+              </w:rPr>
+              <w:t>Vlt</w:t>
+            </w:r>
+            <w:r>
+              <w:rPr>
+                <w:rFonts w:ascii="Aptos" w:hAnsi="Aptos"/>
+                <w:sz w:val="24"/>
+                <w:szCs w:val="24"/>
+              </w:rPr>
+              <w:t>.</w:t>
+            </w:r>
+            <w:r>
+              <w:rPr>
+                <w:rFonts w:ascii="Aptos" w:hAnsi="Aptos"/>
+                <w:sz w:val="24"/>
+                <w:szCs w:val="24"/>
+              </w:rPr>
+              <w:t xml:space="preserve"> Kunde dabei</w:t>
+            </w:r>
           </w:p>
         </w:tc>
       </w:tr>
@@ -1482,6 +1605,22 @@
                 <w:szCs w:val="24"/>
               </w:rPr>
             </w:pPr>
+            <w:r>
+              <w:rPr>
+                <w:rFonts w:ascii="Aptos" w:hAnsi="Aptos"/>
+                <w:sz w:val="24"/>
+                <w:szCs w:val="24"/>
+              </w:rPr>
+              <w:t xml:space="preserve">Ein Handbuch. Ein </w:t>
+            </w:r>
+            <w:r>
+              <w:rPr>
+                <w:rFonts w:ascii="Aptos" w:hAnsi="Aptos"/>
+                <w:sz w:val="24"/>
+                <w:szCs w:val="24"/>
+              </w:rPr>
+              <w:t>BWL-Absolvent soll es bedienen können und installieren</w:t>
+            </w:r>
           </w:p>
         </w:tc>
       </w:tr>
@@ -1542,6 +1681,14 @@
                 <w:szCs w:val="24"/>
               </w:rPr>
             </w:pPr>
+            <w:r>
+              <w:rPr>
+                <w:rFonts w:ascii="Aptos" w:hAnsi="Aptos"/>
+                <w:sz w:val="24"/>
+                <w:szCs w:val="24"/>
+              </w:rPr>
+              <w:t>Handbuch soll ausreichen</w:t>
+            </w:r>
           </w:p>
         </w:tc>
       </w:tr>
@@ -1602,6 +1749,14 @@
                 <w:szCs w:val="24"/>
               </w:rPr>
             </w:pPr>
+            <w:r>
+              <w:rPr>
+                <w:rFonts w:ascii="Aptos" w:hAnsi="Aptos"/>
+                <w:sz w:val="24"/>
+                <w:szCs w:val="24"/>
+              </w:rPr>
+              <w:t>Nein</w:t>
+            </w:r>
           </w:p>
         </w:tc>
       </w:tr>
@@ -1662,6 +1817,14 @@
                 <w:szCs w:val="24"/>
               </w:rPr>
             </w:pPr>
+            <w:r>
+              <w:rPr>
+                <w:rFonts w:ascii="Aptos" w:hAnsi="Aptos"/>
+                <w:sz w:val="24"/>
+                <w:szCs w:val="24"/>
+              </w:rPr>
+              <w:t>Nein</w:t>
+            </w:r>
           </w:p>
         </w:tc>
       </w:tr>
@@ -1722,6 +1885,14 @@
                 <w:szCs w:val="24"/>
               </w:rPr>
             </w:pPr>
+            <w:r>
+              <w:rPr>
+                <w:rFonts w:ascii="Aptos" w:hAnsi="Aptos"/>
+                <w:sz w:val="24"/>
+                <w:szCs w:val="24"/>
+              </w:rPr>
+              <w:t>ISO 9000</w:t>
+            </w:r>
           </w:p>
         </w:tc>
       </w:tr>
@@ -1782,6 +1953,14 @@
                 <w:szCs w:val="24"/>
               </w:rPr>
             </w:pPr>
+            <w:r>
+              <w:rPr>
+                <w:rFonts w:ascii="Aptos" w:hAnsi="Aptos"/>
+                <w:sz w:val="24"/>
+                <w:szCs w:val="24"/>
+              </w:rPr>
+              <w:t>Herr Meier</w:t>
+            </w:r>
           </w:p>
         </w:tc>
       </w:tr>
@@ -1820,16 +1999,14 @@
                 <w:szCs w:val="24"/>
               </w:rPr>
             </w:pPr>
-            <w:proofErr w:type="spellStart"/>
-            <w:r>
-              <w:rPr>
-                <w:rFonts w:ascii="Aptos" w:hAnsi="Aptos"/>
-                <w:sz w:val="24"/>
-                <w:szCs w:val="24"/>
-              </w:rPr>
-              <w:t>Ansprechpaterner</w:t>
-            </w:r>
-            <w:proofErr w:type="spellEnd"/>
+            <w:r>
+              <w:rPr>
+                <w:rFonts w:ascii="Aptos" w:hAnsi="Aptos"/>
+                <w:sz w:val="24"/>
+                <w:szCs w:val="24"/>
+              </w:rPr>
+              <w:t>Ansprechpartner</w:t>
+            </w:r>
             <w:r>
               <w:rPr>
                 <w:rFonts w:ascii="Aptos" w:hAnsi="Aptos"/>
@@ -1838,16 +2015,14 @@
               </w:rPr>
               <w:t xml:space="preserve"> für Fachliche </w:t>
             </w:r>
-            <w:proofErr w:type="spellStart"/>
-            <w:r>
-              <w:rPr>
-                <w:rFonts w:ascii="Aptos" w:hAnsi="Aptos"/>
-                <w:sz w:val="24"/>
-                <w:szCs w:val="24"/>
-              </w:rPr>
-              <w:t>abstimmungen</w:t>
-            </w:r>
-            <w:proofErr w:type="spellEnd"/>
+            <w:r>
+              <w:rPr>
+                <w:rFonts w:ascii="Aptos" w:hAnsi="Aptos"/>
+                <w:sz w:val="24"/>
+                <w:szCs w:val="24"/>
+              </w:rPr>
+              <w:t>Abstimmungen</w:t>
+            </w:r>
           </w:p>
         </w:tc>
         <w:tc>
@@ -1862,6 +2037,14 @@
                 <w:szCs w:val="24"/>
               </w:rPr>
             </w:pPr>
+            <w:r>
+              <w:rPr>
+                <w:rFonts w:ascii="Aptos" w:hAnsi="Aptos"/>
+                <w:sz w:val="24"/>
+                <w:szCs w:val="24"/>
+              </w:rPr>
+              <w:t>Alle</w:t>
+            </w:r>
           </w:p>
         </w:tc>
       </w:tr>
@@ -1884,6 +2067,7 @@
                 <w:sz w:val="24"/>
                 <w:szCs w:val="24"/>
               </w:rPr>
+              <w:lastRenderedPageBreak/>
               <w:t>13.</w:t>
             </w:r>
           </w:p>
@@ -1906,25 +2090,23 @@
                 <w:sz w:val="24"/>
                 <w:szCs w:val="24"/>
               </w:rPr>
-              <w:t xml:space="preserve">Funktion(Was soll der Editor können?  Track, </w:t>
-            </w:r>
-            <w:proofErr w:type="spellStart"/>
-            <w:r>
-              <w:rPr>
-                <w:rFonts w:ascii="Aptos" w:hAnsi="Aptos"/>
-                <w:sz w:val="24"/>
-                <w:szCs w:val="24"/>
-              </w:rPr>
-              <w:t>Waypoint</w:t>
-            </w:r>
-            <w:proofErr w:type="spellEnd"/>
-            <w:r>
-              <w:rPr>
-                <w:rFonts w:ascii="Aptos" w:hAnsi="Aptos"/>
-                <w:sz w:val="24"/>
-                <w:szCs w:val="24"/>
-              </w:rPr>
-              <w:t>, Route. Sollen Zusatz Funktionen dabei sein?)</w:t>
+              <w:t>Funktion</w:t>
+            </w:r>
+            <w:r>
+              <w:rPr>
+                <w:rFonts w:ascii="Aptos" w:hAnsi="Aptos"/>
+                <w:sz w:val="24"/>
+                <w:szCs w:val="24"/>
+              </w:rPr>
+              <w:t xml:space="preserve">en </w:t>
+            </w:r>
+            <w:r>
+              <w:rPr>
+                <w:rFonts w:ascii="Aptos" w:hAnsi="Aptos"/>
+                <w:sz w:val="24"/>
+                <w:szCs w:val="24"/>
+              </w:rPr>
+              <w:t>(Was soll der Editor können?  Track, Waypoint, Route. Sollen Zusatz Funktionen dabei sein?)</w:t>
             </w:r>
           </w:p>
         </w:tc>
@@ -1940,6 +2122,14 @@
                 <w:szCs w:val="24"/>
               </w:rPr>
             </w:pPr>
+            <w:r>
+              <w:rPr>
+                <w:rFonts w:ascii="Aptos" w:hAnsi="Aptos"/>
+                <w:sz w:val="24"/>
+                <w:szCs w:val="24"/>
+              </w:rPr>
+              <w:t>Bearbeitung von Waypoints, Tracks, und Routs</w:t>
+            </w:r>
           </w:p>
         </w:tc>
       </w:tr>
@@ -1978,7 +2168,6 @@
                 <w:szCs w:val="24"/>
               </w:rPr>
             </w:pPr>
-            <w:proofErr w:type="spellStart"/>
             <w:r>
               <w:rPr>
                 <w:rFonts w:ascii="Aptos" w:hAnsi="Aptos"/>
@@ -1987,7 +2176,6 @@
               </w:rPr>
               <w:t>Extensions</w:t>
             </w:r>
-            <w:proofErr w:type="spellEnd"/>
             <w:r>
               <w:rPr>
                 <w:rFonts w:ascii="Aptos" w:hAnsi="Aptos"/>
@@ -2002,6 +2190,39 @@
           <w:tcPr>
             <w:tcW w:w="3021" w:type="dxa"/>
           </w:tcPr>
+          <w:p>
+            <w:pPr>
+              <w:rPr>
+                <w:rFonts w:ascii="Aptos" w:hAnsi="Aptos"/>
+                <w:sz w:val="24"/>
+                <w:szCs w:val="24"/>
+              </w:rPr>
+            </w:pPr>
+            <w:r>
+              <w:rPr>
+                <w:rFonts w:ascii="Aptos" w:hAnsi="Aptos"/>
+                <w:sz w:val="24"/>
+                <w:szCs w:val="24"/>
+              </w:rPr>
+              <w:t xml:space="preserve">Ja. </w:t>
+            </w:r>
+            <w:r>
+              <w:rPr>
+                <w:rFonts w:ascii="Aptos" w:hAnsi="Aptos"/>
+                <w:sz w:val="24"/>
+                <w:szCs w:val="24"/>
+              </w:rPr>
+              <w:t>Herr Meier</w:t>
+            </w:r>
+            <w:r>
+              <w:rPr>
+                <w:rFonts w:ascii="Aptos" w:hAnsi="Aptos"/>
+                <w:sz w:val="24"/>
+                <w:szCs w:val="24"/>
+              </w:rPr>
+              <w:t xml:space="preserve"> </w:t>
+            </w:r>
+          </w:p>
           <w:p>
             <w:pPr>
               <w:rPr>
@@ -2032,7 +2253,6 @@
                 <w:sz w:val="24"/>
                 <w:szCs w:val="24"/>
               </w:rPr>
-              <w:lastRenderedPageBreak/>
               <w:t>15.</w:t>
             </w:r>
           </w:p>
@@ -2055,25 +2275,7 @@
                 <w:sz w:val="24"/>
                 <w:szCs w:val="24"/>
               </w:rPr>
-              <w:t>Headers (</w:t>
-            </w:r>
-            <w:proofErr w:type="spellStart"/>
-            <w:r>
-              <w:rPr>
-                <w:rFonts w:ascii="Aptos" w:hAnsi="Aptos"/>
-                <w:sz w:val="24"/>
-                <w:szCs w:val="24"/>
-              </w:rPr>
-              <w:t>Metadata</w:t>
-            </w:r>
-            <w:proofErr w:type="spellEnd"/>
-            <w:r>
-              <w:rPr>
-                <w:rFonts w:ascii="Aptos" w:hAnsi="Aptos"/>
-                <w:sz w:val="24"/>
-                <w:szCs w:val="24"/>
-              </w:rPr>
-              <w:t>)</w:t>
+              <w:t>Headers (Metadata)</w:t>
             </w:r>
           </w:p>
         </w:tc>
@@ -2089,6 +2291,14 @@
                 <w:szCs w:val="24"/>
               </w:rPr>
             </w:pPr>
+            <w:r>
+              <w:rPr>
+                <w:rFonts w:ascii="Aptos" w:hAnsi="Aptos"/>
+                <w:sz w:val="24"/>
+                <w:szCs w:val="24"/>
+              </w:rPr>
+              <w:t>Optional</w:t>
+            </w:r>
           </w:p>
         </w:tc>
       </w:tr>
@@ -2127,7 +2337,6 @@
                 <w:szCs w:val="24"/>
               </w:rPr>
             </w:pPr>
-            <w:proofErr w:type="spellStart"/>
             <w:r>
               <w:rPr>
                 <w:rFonts w:ascii="Aptos" w:hAnsi="Aptos"/>
@@ -2136,7 +2345,6 @@
               </w:rPr>
               <w:t>Routs</w:t>
             </w:r>
-            <w:proofErr w:type="spellEnd"/>
           </w:p>
         </w:tc>
         <w:tc>
@@ -2151,6 +2359,65 @@
                 <w:szCs w:val="24"/>
               </w:rPr>
             </w:pPr>
+            <w:r>
+              <w:rPr>
+                <w:rFonts w:ascii="Aptos" w:hAnsi="Aptos"/>
+                <w:sz w:val="24"/>
+                <w:szCs w:val="24"/>
+              </w:rPr>
+              <w:t>Soll unverändert bleiben</w:t>
+            </w:r>
+            <w:r>
+              <w:rPr>
+                <w:rFonts w:ascii="Aptos" w:hAnsi="Aptos"/>
+                <w:sz w:val="24"/>
+                <w:szCs w:val="24"/>
+              </w:rPr>
+              <w:t>,</w:t>
+            </w:r>
+          </w:p>
+          <w:p>
+            <w:pPr>
+              <w:rPr>
+                <w:rFonts w:ascii="Aptos" w:hAnsi="Aptos"/>
+                <w:sz w:val="24"/>
+                <w:szCs w:val="24"/>
+              </w:rPr>
+            </w:pPr>
+            <w:r>
+              <w:rPr>
+                <w:rFonts w:ascii="Aptos" w:hAnsi="Aptos"/>
+                <w:sz w:val="24"/>
+                <w:szCs w:val="24"/>
+              </w:rPr>
+              <w:t>Einzelne Wegpunkte sollen bearbeitet werden können</w:t>
+            </w:r>
+          </w:p>
+          <w:p>
+            <w:pPr>
+              <w:rPr>
+                <w:rFonts w:ascii="Aptos" w:hAnsi="Aptos"/>
+                <w:sz w:val="24"/>
+                <w:szCs w:val="24"/>
+              </w:rPr>
+            </w:pPr>
+          </w:p>
+          <w:p>
+            <w:pPr>
+              <w:rPr>
+                <w:rFonts w:ascii="Aptos" w:hAnsi="Aptos"/>
+                <w:sz w:val="24"/>
+                <w:szCs w:val="24"/>
+              </w:rPr>
+            </w:pPr>
+            <w:r>
+              <w:rPr>
+                <w:rFonts w:ascii="Aptos" w:hAnsi="Aptos"/>
+                <w:sz w:val="24"/>
+                <w:szCs w:val="24"/>
+              </w:rPr>
+              <w:t>Name, Commentar etc. müssen nicht bearbeitbar sein, nur einzelne Punkte Latitude, Longitude und Elevation</w:t>
+            </w:r>
           </w:p>
         </w:tc>
       </w:tr>
@@ -2211,6 +2478,14 @@
                 <w:szCs w:val="24"/>
               </w:rPr>
             </w:pPr>
+            <w:r>
+              <w:rPr>
+                <w:rFonts w:ascii="Aptos" w:hAnsi="Aptos"/>
+                <w:sz w:val="24"/>
+                <w:szCs w:val="24"/>
+              </w:rPr>
+              <w:t>Einheitlich zur Route</w:t>
+            </w:r>
           </w:p>
         </w:tc>
       </w:tr>
@@ -2249,7 +2524,6 @@
                 <w:szCs w:val="24"/>
               </w:rPr>
             </w:pPr>
-            <w:proofErr w:type="spellStart"/>
             <w:r>
               <w:rPr>
                 <w:rFonts w:ascii="Aptos" w:hAnsi="Aptos"/>
@@ -2258,7 +2532,6 @@
               </w:rPr>
               <w:t>Waypoints</w:t>
             </w:r>
-            <w:proofErr w:type="spellEnd"/>
           </w:p>
         </w:tc>
         <w:tc>
@@ -2273,6 +2546,80 @@
                 <w:szCs w:val="24"/>
               </w:rPr>
             </w:pPr>
+            <w:r>
+              <w:rPr>
+                <w:rFonts w:ascii="Aptos" w:hAnsi="Aptos"/>
+                <w:sz w:val="24"/>
+                <w:szCs w:val="24"/>
+              </w:rPr>
+              <w:t>Höhen</w:t>
+            </w:r>
+            <w:r>
+              <w:rPr>
+                <w:rFonts w:ascii="Aptos" w:hAnsi="Aptos"/>
+                <w:sz w:val="24"/>
+                <w:szCs w:val="24"/>
+              </w:rPr>
+              <w:t xml:space="preserve">differenz zw. </w:t>
+            </w:r>
+            <w:r>
+              <w:rPr>
+                <w:rFonts w:ascii="Aptos" w:hAnsi="Aptos"/>
+                <w:sz w:val="24"/>
+                <w:szCs w:val="24"/>
+              </w:rPr>
+              <w:t>z</w:t>
+            </w:r>
+            <w:r>
+              <w:rPr>
+                <w:rFonts w:ascii="Aptos" w:hAnsi="Aptos"/>
+                <w:sz w:val="24"/>
+                <w:szCs w:val="24"/>
+              </w:rPr>
+              <w:t xml:space="preserve">wei </w:t>
+            </w:r>
+            <w:r>
+              <w:rPr>
+                <w:rFonts w:ascii="Aptos" w:hAnsi="Aptos"/>
+                <w:sz w:val="24"/>
+                <w:szCs w:val="24"/>
+              </w:rPr>
+              <w:t>W</w:t>
+            </w:r>
+            <w:r>
+              <w:rPr>
+                <w:rFonts w:ascii="Aptos" w:hAnsi="Aptos"/>
+                <w:sz w:val="24"/>
+                <w:szCs w:val="24"/>
+              </w:rPr>
+              <w:t>egpunkten berechnen können</w:t>
+            </w:r>
+          </w:p>
+          <w:p>
+            <w:pPr>
+              <w:rPr>
+                <w:rFonts w:ascii="Aptos" w:hAnsi="Aptos"/>
+                <w:sz w:val="24"/>
+                <w:szCs w:val="24"/>
+              </w:rPr>
+            </w:pPr>
+          </w:p>
+          <w:p>
+            <w:pPr>
+              <w:rPr>
+                <w:rFonts w:ascii="Aptos" w:hAnsi="Aptos"/>
+                <w:sz w:val="24"/>
+                <w:szCs w:val="24"/>
+              </w:rPr>
+            </w:pPr>
+            <w:r>
+              <w:rPr>
+                <w:rFonts w:ascii="Aptos" w:hAnsi="Aptos"/>
+                <w:sz w:val="24"/>
+                <w:szCs w:val="24"/>
+              </w:rPr>
+              <w:t>Latitude, Longitude und Elevation müssen bearbeitbar sein, Rest optional</w:t>
+            </w:r>
           </w:p>
         </w:tc>
       </w:tr>
@@ -2289,6 +2636,14 @@
                 <w:szCs w:val="24"/>
               </w:rPr>
             </w:pPr>
+            <w:r>
+              <w:rPr>
+                <w:rFonts w:ascii="Aptos" w:hAnsi="Aptos"/>
+                <w:sz w:val="24"/>
+                <w:szCs w:val="24"/>
+              </w:rPr>
+              <w:t>19.</w:t>
+            </w:r>
           </w:p>
         </w:tc>
         <w:tc>
@@ -2303,12 +2658,70 @@
                 <w:szCs w:val="24"/>
               </w:rPr>
             </w:pPr>
+            <w:r>
+              <w:rPr>
+                <w:rFonts w:ascii="Aptos" w:hAnsi="Aptos"/>
+                <w:sz w:val="24"/>
+                <w:szCs w:val="24"/>
+              </w:rPr>
+              <w:t>Optionales</w:t>
+            </w:r>
           </w:p>
         </w:tc>
         <w:tc>
           <w:tcPr>
             <w:tcW w:w="3021" w:type="dxa"/>
           </w:tcPr>
+          <w:p>
+            <w:pPr>
+              <w:rPr>
+                <w:rFonts w:ascii="Aptos" w:hAnsi="Aptos"/>
+                <w:sz w:val="24"/>
+                <w:szCs w:val="24"/>
+              </w:rPr>
+            </w:pPr>
+            <w:r>
+              <w:rPr>
+                <w:rFonts w:ascii="Aptos" w:hAnsi="Aptos"/>
+                <w:sz w:val="24"/>
+                <w:szCs w:val="24"/>
+              </w:rPr>
+              <w:t xml:space="preserve">Wie viel </w:t>
+            </w:r>
+            <w:r>
+              <w:rPr>
+                <w:rFonts w:ascii="Aptos" w:hAnsi="Aptos"/>
+                <w:sz w:val="24"/>
+                <w:szCs w:val="24"/>
+              </w:rPr>
+              <w:t>Wegpunkte</w:t>
+            </w:r>
+            <w:r>
+              <w:rPr>
+                <w:rFonts w:ascii="Aptos" w:hAnsi="Aptos"/>
+                <w:sz w:val="24"/>
+                <w:szCs w:val="24"/>
+              </w:rPr>
+              <w:t xml:space="preserve"> sind in der Datei enthalten?</w:t>
+            </w:r>
+          </w:p>
+          <w:p>
+            <w:pPr>
+              <w:rPr>
+                <w:rFonts w:ascii="Aptos" w:hAnsi="Aptos"/>
+                <w:sz w:val="24"/>
+                <w:szCs w:val="24"/>
+              </w:rPr>
+            </w:pPr>
+            <w:r>
+              <w:rPr>
+                <w:rFonts w:ascii="Aptos" w:hAnsi="Aptos"/>
+                <w:sz w:val="24"/>
+                <w:szCs w:val="24"/>
+              </w:rPr>
+              <w:t>Startpunkt ändern bei geschlossenen Routen!</w:t>
+            </w:r>
+          </w:p>
           <w:p>
             <w:pPr>
               <w:rPr>
@@ -2333,6 +2746,14 @@
                 <w:szCs w:val="24"/>
               </w:rPr>
             </w:pPr>
+            <w:r>
+              <w:rPr>
+                <w:rFonts w:ascii="Aptos" w:hAnsi="Aptos"/>
+                <w:sz w:val="24"/>
+                <w:szCs w:val="24"/>
+              </w:rPr>
+              <w:t>20.</w:t>
+            </w:r>
           </w:p>
         </w:tc>
         <w:tc>
@@ -2347,6 +2768,14 @@
                 <w:szCs w:val="24"/>
               </w:rPr>
             </w:pPr>
+            <w:r>
+              <w:rPr>
+                <w:rFonts w:ascii="Aptos" w:hAnsi="Aptos"/>
+                <w:sz w:val="24"/>
+                <w:szCs w:val="24"/>
+              </w:rPr>
+              <w:t>Must-Haves</w:t>
+            </w:r>
           </w:p>
         </w:tc>
         <w:tc>
@@ -2377,6 +2806,14 @@
                 <w:szCs w:val="24"/>
               </w:rPr>
             </w:pPr>
+            <w:r>
+              <w:rPr>
+                <w:rFonts w:ascii="Aptos" w:hAnsi="Aptos"/>
+                <w:sz w:val="24"/>
+                <w:szCs w:val="24"/>
+              </w:rPr>
+              <w:t>21.</w:t>
+            </w:r>
           </w:p>
         </w:tc>
         <w:tc>
@@ -2391,6 +2828,14 @@
                 <w:szCs w:val="24"/>
               </w:rPr>
             </w:pPr>
+            <w:r>
+              <w:rPr>
+                <w:rFonts w:ascii="Aptos" w:hAnsi="Aptos"/>
+                <w:sz w:val="24"/>
+                <w:szCs w:val="24"/>
+              </w:rPr>
+              <w:t>Welches Betriebssystem?</w:t>
+            </w:r>
           </w:p>
         </w:tc>
         <w:tc>
@@ -2405,6 +2850,46 @@
                 <w:szCs w:val="24"/>
               </w:rPr>
             </w:pPr>
+            <w:r>
+              <w:rPr>
+                <w:rFonts w:ascii="Aptos" w:hAnsi="Aptos"/>
+                <w:sz w:val="24"/>
+                <w:szCs w:val="24"/>
+              </w:rPr>
+              <w:t>Win</w:t>
+            </w:r>
+            <w:r>
+              <w:rPr>
+                <w:rFonts w:ascii="Aptos" w:hAnsi="Aptos"/>
+                <w:sz w:val="24"/>
+                <w:szCs w:val="24"/>
+              </w:rPr>
+              <w:t>dows</w:t>
+            </w:r>
+            <w:r>
+              <w:rPr>
+                <w:rFonts w:ascii="Aptos" w:hAnsi="Aptos"/>
+                <w:sz w:val="24"/>
+                <w:szCs w:val="24"/>
+              </w:rPr>
+              <w:t xml:space="preserve">, </w:t>
+            </w:r>
+            <w:r>
+              <w:rPr>
+                <w:rFonts w:ascii="Aptos" w:hAnsi="Aptos"/>
+                <w:sz w:val="24"/>
+                <w:szCs w:val="24"/>
+              </w:rPr>
+              <w:t>L</w:t>
+            </w:r>
+            <w:r>
+              <w:rPr>
+                <w:rFonts w:ascii="Aptos" w:hAnsi="Aptos"/>
+                <w:sz w:val="24"/>
+                <w:szCs w:val="24"/>
+              </w:rPr>
+              <w:t>inux, Mac</w:t>
+            </w:r>
           </w:p>
         </w:tc>
       </w:tr>
@@ -2421,6 +2906,14 @@
                 <w:szCs w:val="24"/>
               </w:rPr>
             </w:pPr>
+            <w:r>
+              <w:rPr>
+                <w:rFonts w:ascii="Aptos" w:hAnsi="Aptos"/>
+                <w:sz w:val="24"/>
+                <w:szCs w:val="24"/>
+              </w:rPr>
+              <w:t>22.</w:t>
+            </w:r>
           </w:p>
         </w:tc>
         <w:tc>
@@ -2435,6 +2928,14 @@
                 <w:szCs w:val="24"/>
               </w:rPr>
             </w:pPr>
+            <w:r>
+              <w:rPr>
+                <w:rFonts w:ascii="Aptos" w:hAnsi="Aptos"/>
+                <w:sz w:val="24"/>
+                <w:szCs w:val="24"/>
+              </w:rPr>
+              <w:t>Bedienbarkeit</w:t>
+            </w:r>
           </w:p>
         </w:tc>
         <w:tc>
@@ -2449,6 +2950,22 @@
                 <w:szCs w:val="24"/>
               </w:rPr>
             </w:pPr>
+            <w:r>
+              <w:rPr>
+                <w:rFonts w:ascii="Aptos" w:hAnsi="Aptos"/>
+                <w:sz w:val="24"/>
+                <w:szCs w:val="24"/>
+              </w:rPr>
+              <w:t>So e</w:t>
+            </w:r>
+            <w:r>
+              <w:rPr>
+                <w:rFonts w:ascii="Aptos" w:hAnsi="Aptos"/>
+                <w:sz w:val="24"/>
+                <w:szCs w:val="24"/>
+              </w:rPr>
+              <w:t>infach wie möglich</w:t>
+            </w:r>
           </w:p>
         </w:tc>
       </w:tr>
@@ -2465,6 +2982,14 @@
                 <w:szCs w:val="24"/>
               </w:rPr>
             </w:pPr>
+            <w:r>
+              <w:rPr>
+                <w:rFonts w:ascii="Aptos" w:hAnsi="Aptos"/>
+                <w:sz w:val="24"/>
+                <w:szCs w:val="24"/>
+              </w:rPr>
+              <w:t>23.</w:t>
+            </w:r>
           </w:p>
         </w:tc>
         <w:tc>
@@ -2479,6 +3004,22 @@
                 <w:szCs w:val="24"/>
               </w:rPr>
             </w:pPr>
+            <w:r>
+              <w:rPr>
+                <w:rFonts w:ascii="Aptos" w:hAnsi="Aptos"/>
+                <w:sz w:val="24"/>
+                <w:szCs w:val="24"/>
+              </w:rPr>
+              <w:t xml:space="preserve">Grafische </w:t>
+            </w:r>
+            <w:r>
+              <w:rPr>
+                <w:rFonts w:ascii="Aptos" w:hAnsi="Aptos"/>
+                <w:sz w:val="24"/>
+                <w:szCs w:val="24"/>
+              </w:rPr>
+              <w:t>Oberfläche</w:t>
+            </w:r>
           </w:p>
         </w:tc>
         <w:tc>
@@ -2493,6 +3034,86 @@
                 <w:szCs w:val="24"/>
               </w:rPr>
             </w:pPr>
+            <w:r>
+              <w:rPr>
+                <w:rFonts w:ascii="Aptos" w:hAnsi="Aptos"/>
+                <w:sz w:val="24"/>
+                <w:szCs w:val="24"/>
+              </w:rPr>
+              <w:t xml:space="preserve">Blau </w:t>
+            </w:r>
+            <w:r>
+              <w:rPr>
+                <w:rFonts w:ascii="Aptos" w:hAnsi="Aptos"/>
+                <w:sz w:val="24"/>
+                <w:szCs w:val="24"/>
+              </w:rPr>
+              <w:t xml:space="preserve">&amp; Rot als </w:t>
+            </w:r>
+            <w:r>
+              <w:rPr>
+                <w:rFonts w:ascii="Aptos" w:hAnsi="Aptos"/>
+                <w:sz w:val="24"/>
+                <w:szCs w:val="24"/>
+              </w:rPr>
+              <w:t>Hintergrund</w:t>
+            </w:r>
+            <w:r>
+              <w:rPr>
+                <w:rFonts w:ascii="Aptos" w:hAnsi="Aptos"/>
+                <w:sz w:val="24"/>
+                <w:szCs w:val="24"/>
+              </w:rPr>
+              <w:t>, gelbe Schrift</w:t>
+            </w:r>
+            <w:r>
+              <w:rPr>
+                <w:rFonts w:ascii="Aptos" w:hAnsi="Aptos"/>
+                <w:sz w:val="24"/>
+                <w:szCs w:val="24"/>
+              </w:rPr>
+              <w:t xml:space="preserve">. Lila </w:t>
+            </w:r>
+            <w:r>
+              <w:rPr>
+                <w:rFonts w:ascii="Aptos" w:hAnsi="Aptos"/>
+                <w:sz w:val="24"/>
+                <w:szCs w:val="24"/>
+              </w:rPr>
+              <w:t>Karos</w:t>
+            </w:r>
+            <w:r>
+              <w:rPr>
+                <w:rFonts w:ascii="Aptos" w:hAnsi="Aptos"/>
+                <w:sz w:val="24"/>
+                <w:szCs w:val="24"/>
+              </w:rPr>
+              <w:t xml:space="preserve"> in der Gelben Schrift nicht zu Grob</w:t>
+            </w:r>
+            <w:r>
+              <w:rPr>
+                <w:rFonts w:ascii="Aptos" w:hAnsi="Aptos"/>
+                <w:sz w:val="24"/>
+                <w:szCs w:val="24"/>
+              </w:rPr>
+              <w:t xml:space="preserve"> (bayrische Karos)</w:t>
+            </w:r>
+            <w:r>
+              <w:rPr>
+                <w:rFonts w:ascii="Aptos" w:hAnsi="Aptos"/>
+                <w:sz w:val="24"/>
+                <w:szCs w:val="24"/>
+              </w:rPr>
+              <w:t>.</w:t>
+            </w:r>
+            <w:r>
+              <w:rPr>
+                <w:rFonts w:ascii="Aptos" w:hAnsi="Aptos"/>
+                <w:sz w:val="24"/>
+                <w:szCs w:val="24"/>
+              </w:rPr>
+              <w:t xml:space="preserve"> </w:t>
+            </w:r>
           </w:p>
         </w:tc>
       </w:tr>
@@ -2509,6 +3130,14 @@
                 <w:szCs w:val="24"/>
               </w:rPr>
             </w:pPr>
+            <w:r>
+              <w:rPr>
+                <w:rFonts w:ascii="Aptos" w:hAnsi="Aptos"/>
+                <w:sz w:val="24"/>
+                <w:szCs w:val="24"/>
+              </w:rPr>
+              <w:t>24.</w:t>
+            </w:r>
           </w:p>
         </w:tc>
         <w:tc>
@@ -2523,6 +3152,14 @@
                 <w:szCs w:val="24"/>
               </w:rPr>
             </w:pPr>
+            <w:r>
+              <w:rPr>
+                <w:rFonts w:ascii="Aptos" w:hAnsi="Aptos"/>
+                <w:sz w:val="24"/>
+                <w:szCs w:val="24"/>
+              </w:rPr>
+              <w:t>Sicherheit gegen Angriffe</w:t>
+            </w:r>
           </w:p>
         </w:tc>
         <w:tc>
@@ -2537,6 +3174,22 @@
                 <w:szCs w:val="24"/>
               </w:rPr>
             </w:pPr>
+            <w:r>
+              <w:rPr>
+                <w:rFonts w:ascii="Aptos" w:hAnsi="Aptos"/>
+                <w:sz w:val="24"/>
+                <w:szCs w:val="24"/>
+              </w:rPr>
+              <w:t xml:space="preserve">Keine </w:t>
+            </w:r>
+            <w:r>
+              <w:rPr>
+                <w:rFonts w:ascii="Aptos" w:hAnsi="Aptos"/>
+                <w:sz w:val="24"/>
+                <w:szCs w:val="24"/>
+              </w:rPr>
+              <w:t>Ansprüche</w:t>
+            </w:r>
           </w:p>
         </w:tc>
       </w:tr>
@@ -2553,6 +3206,14 @@
                 <w:szCs w:val="24"/>
               </w:rPr>
             </w:pPr>
+            <w:r>
+              <w:rPr>
+                <w:rFonts w:ascii="Aptos" w:hAnsi="Aptos"/>
+                <w:sz w:val="24"/>
+                <w:szCs w:val="24"/>
+              </w:rPr>
+              <w:t>25.</w:t>
+            </w:r>
           </w:p>
         </w:tc>
         <w:tc>
@@ -2567,6 +3228,30 @@
                 <w:szCs w:val="24"/>
               </w:rPr>
             </w:pPr>
+            <w:r>
+              <w:rPr>
+                <w:rFonts w:ascii="Aptos" w:hAnsi="Aptos"/>
+                <w:sz w:val="24"/>
+                <w:szCs w:val="24"/>
+              </w:rPr>
+              <w:t xml:space="preserve">Updatepflege </w:t>
+            </w:r>
+            <w:r>
+              <w:rPr>
+                <w:rFonts w:ascii="Aptos" w:hAnsi="Aptos"/>
+                <w:sz w:val="24"/>
+                <w:szCs w:val="24"/>
+              </w:rPr>
+              <w:t>notwendig</w:t>
+            </w:r>
+            <w:r>
+              <w:rPr>
+                <w:rFonts w:ascii="Aptos" w:hAnsi="Aptos"/>
+                <w:sz w:val="24"/>
+                <w:szCs w:val="24"/>
+              </w:rPr>
+              <w:t>?</w:t>
+            </w:r>
           </w:p>
         </w:tc>
         <w:tc>
@@ -2581,6 +3266,14 @@
                 <w:szCs w:val="24"/>
               </w:rPr>
             </w:pPr>
+            <w:r>
+              <w:rPr>
+                <w:rFonts w:ascii="Aptos" w:hAnsi="Aptos"/>
+                <w:sz w:val="24"/>
+                <w:szCs w:val="24"/>
+              </w:rPr>
+              <w:t xml:space="preserve">2 Jahre </w:t>
+            </w:r>
           </w:p>
         </w:tc>
       </w:tr>
@@ -2597,6 +3290,14 @@
                 <w:szCs w:val="24"/>
               </w:rPr>
             </w:pPr>
+            <w:r>
+              <w:rPr>
+                <w:rFonts w:ascii="Aptos" w:hAnsi="Aptos"/>
+                <w:sz w:val="24"/>
+                <w:szCs w:val="24"/>
+              </w:rPr>
+              <w:t>26.</w:t>
+            </w:r>
           </w:p>
         </w:tc>
         <w:tc>
@@ -2611,6 +3312,14 @@
                 <w:szCs w:val="24"/>
               </w:rPr>
             </w:pPr>
+            <w:r>
+              <w:rPr>
+                <w:rFonts w:ascii="Aptos" w:hAnsi="Aptos"/>
+                <w:sz w:val="24"/>
+                <w:szCs w:val="24"/>
+              </w:rPr>
+              <w:t>Hauptmenü</w:t>
+            </w:r>
           </w:p>
         </w:tc>
         <w:tc>
@@ -2625,6 +3334,30 @@
                 <w:szCs w:val="24"/>
               </w:rPr>
             </w:pPr>
+            <w:r>
+              <w:rPr>
+                <w:rFonts w:ascii="Aptos" w:hAnsi="Aptos"/>
+                <w:sz w:val="24"/>
+                <w:szCs w:val="24"/>
+              </w:rPr>
+              <w:t xml:space="preserve">Möglichst </w:t>
+            </w:r>
+            <w:r>
+              <w:rPr>
+                <w:rFonts w:ascii="Aptos" w:hAnsi="Aptos"/>
+                <w:sz w:val="24"/>
+                <w:szCs w:val="24"/>
+              </w:rPr>
+              <w:t>Benutzer</w:t>
+            </w:r>
+            <w:r>
+              <w:rPr>
+                <w:rFonts w:ascii="Aptos" w:hAnsi="Aptos"/>
+                <w:sz w:val="24"/>
+                <w:szCs w:val="24"/>
+              </w:rPr>
+              <w:t xml:space="preserve"> freundlich</w:t>
+            </w:r>
           </w:p>
         </w:tc>
       </w:tr>

</xml_diff>

<commit_message>
Fertigstellen des Pflichtenhefts für Review
</commit_message>
<xml_diff>
--- a/doc/Lastenheft.docx
+++ b/doc/Lastenheft.docx
@@ -1445,6 +1445,7 @@
                 <w:szCs w:val="24"/>
               </w:rPr>
             </w:pPr>
+            <w:proofErr w:type="spellStart"/>
             <w:r>
               <w:rPr>
                 <w:rFonts w:ascii="Aptos" w:hAnsi="Aptos"/>
@@ -1453,6 +1454,7 @@
               </w:rPr>
               <w:t>Vlt</w:t>
             </w:r>
+            <w:proofErr w:type="spellEnd"/>
             <w:r>
               <w:rPr>
                 <w:rFonts w:ascii="Aptos" w:hAnsi="Aptos"/>
@@ -2106,7 +2108,25 @@
                 <w:sz w:val="24"/>
                 <w:szCs w:val="24"/>
               </w:rPr>
-              <w:t>(Was soll der Editor können?  Track, Waypoint, Route. Sollen Zusatz Funktionen dabei sein?)</w:t>
+              <w:t xml:space="preserve">(Was soll der Editor können?  Track, </w:t>
+            </w:r>
+            <w:proofErr w:type="spellStart"/>
+            <w:r>
+              <w:rPr>
+                <w:rFonts w:ascii="Aptos" w:hAnsi="Aptos"/>
+                <w:sz w:val="24"/>
+                <w:szCs w:val="24"/>
+              </w:rPr>
+              <w:t>Waypoint</w:t>
+            </w:r>
+            <w:proofErr w:type="spellEnd"/>
+            <w:r>
+              <w:rPr>
+                <w:rFonts w:ascii="Aptos" w:hAnsi="Aptos"/>
+                <w:sz w:val="24"/>
+                <w:szCs w:val="24"/>
+              </w:rPr>
+              <w:t>, Route. Sollen Zusatz Funktionen dabei sein?)</w:t>
             </w:r>
           </w:p>
         </w:tc>
@@ -2128,7 +2148,63 @@
                 <w:sz w:val="24"/>
                 <w:szCs w:val="24"/>
               </w:rPr>
-              <w:t>Bearbeitung von Waypoints, Tracks, und Routs</w:t>
+              <w:t xml:space="preserve">Bearbeitung von </w:t>
+            </w:r>
+            <w:proofErr w:type="spellStart"/>
+            <w:r>
+              <w:rPr>
+                <w:rFonts w:ascii="Aptos" w:hAnsi="Aptos"/>
+                <w:sz w:val="24"/>
+                <w:szCs w:val="24"/>
+              </w:rPr>
+              <w:t>Waypoints</w:t>
+            </w:r>
+            <w:proofErr w:type="spellEnd"/>
+            <w:r>
+              <w:rPr>
+                <w:rFonts w:ascii="Aptos" w:hAnsi="Aptos"/>
+                <w:sz w:val="24"/>
+                <w:szCs w:val="24"/>
+              </w:rPr>
+              <w:t xml:space="preserve">, Tracks, und </w:t>
+            </w:r>
+            <w:proofErr w:type="spellStart"/>
+            <w:r>
+              <w:rPr>
+                <w:rFonts w:ascii="Aptos" w:hAnsi="Aptos"/>
+                <w:sz w:val="24"/>
+                <w:szCs w:val="24"/>
+              </w:rPr>
+              <w:t>Routs</w:t>
+            </w:r>
+            <w:proofErr w:type="spellEnd"/>
+            <w:r>
+              <w:rPr>
+                <w:rFonts w:ascii="Aptos" w:hAnsi="Aptos"/>
+                <w:sz w:val="24"/>
+                <w:szCs w:val="24"/>
+              </w:rPr>
+              <w:t xml:space="preserve">, </w:t>
+            </w:r>
+            <w:proofErr w:type="spellStart"/>
+            <w:r>
+              <w:rPr>
+                <w:rFonts w:ascii="Aptos" w:hAnsi="Aptos"/>
+                <w:sz w:val="24"/>
+                <w:szCs w:val="24"/>
+                <w:highlight w:val="yellow"/>
+              </w:rPr>
+              <w:t>Extensions</w:t>
+            </w:r>
+            <w:proofErr w:type="spellEnd"/>
+            <w:r>
+              <w:rPr>
+                <w:rFonts w:ascii="Aptos" w:hAnsi="Aptos"/>
+                <w:sz w:val="24"/>
+                <w:szCs w:val="24"/>
+                <w:highlight w:val="yellow"/>
+              </w:rPr>
+              <w:t xml:space="preserve"> einfügen</w:t>
             </w:r>
           </w:p>
         </w:tc>
@@ -2168,6 +2244,7 @@
                 <w:szCs w:val="24"/>
               </w:rPr>
             </w:pPr>
+            <w:proofErr w:type="spellStart"/>
             <w:r>
               <w:rPr>
                 <w:rFonts w:ascii="Aptos" w:hAnsi="Aptos"/>
@@ -2176,6 +2253,7 @@
               </w:rPr>
               <w:t>Extensions</w:t>
             </w:r>
+            <w:proofErr w:type="spellEnd"/>
             <w:r>
               <w:rPr>
                 <w:rFonts w:ascii="Aptos" w:hAnsi="Aptos"/>
@@ -2275,7 +2353,25 @@
                 <w:sz w:val="24"/>
                 <w:szCs w:val="24"/>
               </w:rPr>
-              <w:t>Headers (Metadata)</w:t>
+              <w:t>Headers (</w:t>
+            </w:r>
+            <w:proofErr w:type="spellStart"/>
+            <w:r>
+              <w:rPr>
+                <w:rFonts w:ascii="Aptos" w:hAnsi="Aptos"/>
+                <w:sz w:val="24"/>
+                <w:szCs w:val="24"/>
+              </w:rPr>
+              <w:t>Metadata</w:t>
+            </w:r>
+            <w:proofErr w:type="spellEnd"/>
+            <w:r>
+              <w:rPr>
+                <w:rFonts w:ascii="Aptos" w:hAnsi="Aptos"/>
+                <w:sz w:val="24"/>
+                <w:szCs w:val="24"/>
+              </w:rPr>
+              <w:t>)</w:t>
             </w:r>
           </w:p>
         </w:tc>
@@ -2337,6 +2433,7 @@
                 <w:szCs w:val="24"/>
               </w:rPr>
             </w:pPr>
+            <w:proofErr w:type="spellStart"/>
             <w:r>
               <w:rPr>
                 <w:rFonts w:ascii="Aptos" w:hAnsi="Aptos"/>
@@ -2345,6 +2442,7 @@
               </w:rPr>
               <w:t>Routs</w:t>
             </w:r>
+            <w:proofErr w:type="spellEnd"/>
           </w:p>
         </w:tc>
         <w:tc>
@@ -2416,7 +2514,43 @@
                 <w:sz w:val="24"/>
                 <w:szCs w:val="24"/>
               </w:rPr>
-              <w:t>Name, Commentar etc. müssen nicht bearbeitbar sein, nur einzelne Punkte Latitude, Longitude und Elevation</w:t>
+              <w:t xml:space="preserve">Name, </w:t>
+            </w:r>
+            <w:proofErr w:type="spellStart"/>
+            <w:r>
+              <w:rPr>
+                <w:rFonts w:ascii="Aptos" w:hAnsi="Aptos"/>
+                <w:sz w:val="24"/>
+                <w:szCs w:val="24"/>
+              </w:rPr>
+              <w:t>Commentar</w:t>
+            </w:r>
+            <w:proofErr w:type="spellEnd"/>
+            <w:r>
+              <w:rPr>
+                <w:rFonts w:ascii="Aptos" w:hAnsi="Aptos"/>
+                <w:sz w:val="24"/>
+                <w:szCs w:val="24"/>
+              </w:rPr>
+              <w:t xml:space="preserve"> etc. müssen nicht bearbeitbar sein, nur einzelne Punkte Latitude, </w:t>
+            </w:r>
+            <w:proofErr w:type="spellStart"/>
+            <w:r>
+              <w:rPr>
+                <w:rFonts w:ascii="Aptos" w:hAnsi="Aptos"/>
+                <w:sz w:val="24"/>
+                <w:szCs w:val="24"/>
+              </w:rPr>
+              <w:t>Longitude</w:t>
+            </w:r>
+            <w:proofErr w:type="spellEnd"/>
+            <w:r>
+              <w:rPr>
+                <w:rFonts w:ascii="Aptos" w:hAnsi="Aptos"/>
+                <w:sz w:val="24"/>
+                <w:szCs w:val="24"/>
+              </w:rPr>
+              <w:t xml:space="preserve"> und Elevation</w:t>
             </w:r>
           </w:p>
         </w:tc>
@@ -2524,6 +2658,7 @@
                 <w:szCs w:val="24"/>
               </w:rPr>
             </w:pPr>
+            <w:proofErr w:type="spellStart"/>
             <w:r>
               <w:rPr>
                 <w:rFonts w:ascii="Aptos" w:hAnsi="Aptos"/>
@@ -2532,6 +2667,7 @@
               </w:rPr>
               <w:t>Waypoints</w:t>
             </w:r>
+            <w:proofErr w:type="spellEnd"/>
           </w:p>
         </w:tc>
         <w:tc>
@@ -2618,7 +2754,25 @@
                 <w:sz w:val="24"/>
                 <w:szCs w:val="24"/>
               </w:rPr>
-              <w:t>Latitude, Longitude und Elevation müssen bearbeitbar sein, Rest optional</w:t>
+              <w:t xml:space="preserve">Latitude, </w:t>
+            </w:r>
+            <w:proofErr w:type="spellStart"/>
+            <w:r>
+              <w:rPr>
+                <w:rFonts w:ascii="Aptos" w:hAnsi="Aptos"/>
+                <w:sz w:val="24"/>
+                <w:szCs w:val="24"/>
+              </w:rPr>
+              <w:t>Longitude</w:t>
+            </w:r>
+            <w:proofErr w:type="spellEnd"/>
+            <w:r>
+              <w:rPr>
+                <w:rFonts w:ascii="Aptos" w:hAnsi="Aptos"/>
+                <w:sz w:val="24"/>
+                <w:szCs w:val="24"/>
+              </w:rPr>
+              <w:t xml:space="preserve"> und Elevation müssen bearbeitbar sein, Rest optional</w:t>
             </w:r>
           </w:p>
         </w:tc>

</xml_diff>